<commit_message>
Add game menu and management functions to jeu.py
</commit_message>
<xml_diff>
--- a/Réalisation/Logigramme Sport Manager.docx
+++ b/Réalisation/Logigramme Sport Manager.docx
@@ -1491,7 +1491,13 @@
                               <w:jc w:val="center"/>
                             </w:pPr>
                             <w:r>
-                              <w:t>Saisir Score et évaluer performance</w:t>
+                              <w:t>Saisi</w:t>
+                            </w:r>
+                            <w:r>
+                              <w:t>e</w:t>
+                            </w:r>
+                            <w:r>
+                              <w:t xml:space="preserve"> Score et évaluer performance</w:t>
                             </w:r>
                           </w:p>
                         </w:txbxContent>
@@ -1524,7 +1530,13 @@
                         <w:jc w:val="center"/>
                       </w:pPr>
                       <w:r>
-                        <w:t>Saisir Score et évaluer performance</w:t>
+                        <w:t>Saisi</w:t>
+                      </w:r>
+                      <w:r>
+                        <w:t>e</w:t>
+                      </w:r>
+                      <w:r>
+                        <w:t xml:space="preserve"> Score et évaluer performance</w:t>
                       </w:r>
                     </w:p>
                   </w:txbxContent>
@@ -1850,7 +1862,10 @@
                               <w:jc w:val="center"/>
                             </w:pPr>
                             <w:r>
-                              <w:t>Blessure aléatoire ?</w:t>
+                              <w:t>Blessure</w:t>
+                            </w:r>
+                            <w:r>
+                              <w:t> ?</w:t>
                             </w:r>
                           </w:p>
                         </w:txbxContent>
@@ -1883,7 +1898,10 @@
                         <w:jc w:val="center"/>
                       </w:pPr>
                       <w:r>
-                        <w:t>Blessure aléatoire ?</w:t>
+                        <w:t>Blessure</w:t>
+                      </w:r>
+                      <w:r>
+                        <w:t> ?</w:t>
                       </w:r>
                     </w:p>
                   </w:txbxContent>
@@ -2050,10 +2068,7 @@
                               <w:jc w:val="center"/>
                             </w:pPr>
                             <w:r>
-                              <w:t xml:space="preserve">Gestion </w:t>
-                            </w:r>
-                            <w:r>
-                              <w:t xml:space="preserve">Matchs et Progression </w:t>
+                              <w:t xml:space="preserve">Gestion Matchs et Progression </w:t>
                             </w:r>
                           </w:p>
                         </w:txbxContent>
@@ -2086,10 +2101,7 @@
                         <w:jc w:val="center"/>
                       </w:pPr>
                       <w:r>
-                        <w:t xml:space="preserve">Gestion </w:t>
-                      </w:r>
-                      <w:r>
-                        <w:t xml:space="preserve">Matchs et Progression </w:t>
+                        <w:t xml:space="preserve">Gestion Matchs et Progression </w:t>
                       </w:r>
                     </w:p>
                   </w:txbxContent>
@@ -2107,7 +2119,7 @@
         <mc:AlternateContent>
           <mc:Choice Requires="wps">
             <w:drawing>
-              <wp:anchor distT="0" distB="0" distL="114300" distR="114300" simplePos="0" relativeHeight="251702272" behindDoc="0" locked="0" layoutInCell="1" allowOverlap="1" wp14:anchorId="3EAF3EF0" wp14:editId="1DDEF495">
+              <wp:anchor distT="0" distB="0" distL="114300" distR="114300" simplePos="0" relativeHeight="251702272" behindDoc="0" locked="0" layoutInCell="1" allowOverlap="1" wp14:anchorId="3EAF3EF0" wp14:editId="6BC98B66">
                 <wp:simplePos x="0" y="0"/>
                 <wp:positionH relativeFrom="margin">
                   <wp:posOffset>180785</wp:posOffset>
@@ -2207,7 +2219,7 @@
         <mc:AlternateContent>
           <mc:Choice Requires="wps">
             <w:drawing>
-              <wp:anchor distT="0" distB="0" distL="114300" distR="114300" simplePos="0" relativeHeight="251726848" behindDoc="0" locked="0" layoutInCell="1" allowOverlap="1" wp14:anchorId="5581B068" wp14:editId="0D59B56C">
+              <wp:anchor distT="0" distB="0" distL="114300" distR="114300" simplePos="0" relativeHeight="251726848" behindDoc="0" locked="0" layoutInCell="1" allowOverlap="1" wp14:anchorId="5581B068" wp14:editId="7C70CD4D">
                 <wp:simplePos x="0" y="0"/>
                 <wp:positionH relativeFrom="column">
                   <wp:posOffset>-211026</wp:posOffset>
@@ -2256,12 +2268,29 @@
                     </wps:wsp>
                   </a:graphicData>
                 </a:graphic>
+                <wp14:sizeRelH relativeFrom="margin">
+                  <wp14:pctWidth>0</wp14:pctWidth>
+                </wp14:sizeRelH>
+                <wp14:sizeRelV relativeFrom="margin">
+                  <wp14:pctHeight>0</wp14:pctHeight>
+                </wp14:sizeRelV>
               </wp:anchor>
             </w:drawing>
           </mc:Choice>
           <mc:Fallback>
             <w:pict>
-              <v:shape w14:anchorId="20AA9609" id="Connecteur : en angle 11" o:spid="_x0000_s1026" type="#_x0000_t34" style="position:absolute;margin-left:-16.6pt;margin-top:85.6pt;width:185.65pt;height:276.8pt;flip:y;z-index:251726848;visibility:visible;mso-wrap-style:square;mso-wrap-distance-left:9pt;mso-wrap-distance-top:0;mso-wrap-distance-right:9pt;mso-wrap-distance-bottom:0;mso-position-horizontal:absolute;mso-position-horizontal-relative:text;mso-position-vertical:absolute;mso-position-vertical-relative:text" o:gfxdata="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" adj="-2799" strokecolor="#156082 [3204]" strokeweight=".5pt">
+              <v:shapetype w14:anchorId="25A958AA" id="_x0000_t34" coordsize="21600,21600" o:spt="34" o:oned="t" adj="10800" path="m,l@0,0@0,21600,21600,21600e" filled="f">
+                <v:stroke joinstyle="miter"/>
+                <v:formulas>
+                  <v:f eqn="val #0"/>
+                </v:formulas>
+                <v:path arrowok="t" fillok="f" o:connecttype="none"/>
+                <v:handles>
+                  <v:h position="#0,center"/>
+                </v:handles>
+                <o:lock v:ext="edit" shapetype="t"/>
+              </v:shapetype>
+              <v:shape id="Connecteur : en angle 11" o:spid="_x0000_s1026" type="#_x0000_t34" style="position:absolute;margin-left:-16.6pt;margin-top:85.6pt;width:185.65pt;height:276.8pt;flip:y;z-index:251726848;visibility:visible;mso-wrap-style:square;mso-width-percent:0;mso-height-percent:0;mso-wrap-distance-left:9pt;mso-wrap-distance-top:0;mso-wrap-distance-right:9pt;mso-wrap-distance-bottom:0;mso-position-horizontal:absolute;mso-position-horizontal-relative:text;mso-position-vertical:absolute;mso-position-vertical-relative:text;mso-width-percent:0;mso-height-percent:0;mso-width-relative:margin;mso-height-relative:margin" o:gfxdata="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" adj="-2799" strokecolor="#156082 [3204]" strokeweight=".5pt">
                 <v:stroke endarrow="block"/>
               </v:shape>
             </w:pict>
@@ -2775,7 +2804,7 @@
         <mc:AlternateContent>
           <mc:Choice Requires="wps">
             <w:drawing>
-              <wp:anchor distT="0" distB="0" distL="114300" distR="114300" simplePos="0" relativeHeight="251713536" behindDoc="0" locked="0" layoutInCell="1" allowOverlap="1" wp14:anchorId="533CDDD6" wp14:editId="5C674D15">
+              <wp:anchor distT="0" distB="0" distL="114300" distR="114300" simplePos="0" relativeHeight="251713536" behindDoc="0" locked="0" layoutInCell="1" allowOverlap="1" wp14:anchorId="533CDDD6" wp14:editId="64053B2A">
                 <wp:simplePos x="0" y="0"/>
                 <wp:positionH relativeFrom="margin">
                   <wp:posOffset>-187795</wp:posOffset>

</xml_diff>